<commit_message>
Cambios SRS y diagrama de secuencia
</commit_message>
<xml_diff>
--- a/Requisitos/DCU-CUs/CU_SRES_ResLug.docx
+++ b/Requisitos/DCU-CUs/CU_SRES_ResLug.docx
@@ -772,19 +772,7 @@
         <w:ind w:hanging="330"/>
       </w:pPr>
       <w:r>
-        <w:t>El sistema comprueba</w:t>
-      </w:r>
-      <w:r>
-        <w:t xml:space="preserve"> el formato y la correspondencia</w:t>
-      </w:r>
-      <w:r>
-        <w:t xml:space="preserve"> </w:t>
-      </w:r>
-      <w:r>
-        <w:t>con la BD y que todos los datos fueron introducidos.</w:t>
-      </w:r>
-      <w:r>
-        <w:t xml:space="preserve"> </w:t>
+        <w:t>El usuario confirma el pago.</w:t>
       </w:r>
     </w:p>
     <w:p>
@@ -796,25 +784,19 @@
         <w:ind w:hanging="330"/>
       </w:pPr>
       <w:r>
-        <w:t>El sistema comprueba los datos de pago con el banco</w:t>
-      </w:r>
-      <w:r>
-        <w:t xml:space="preserve"> (Tarjeta)</w:t>
-      </w:r>
-      <w:r>
-        <w:t xml:space="preserve"> o </w:t>
-      </w:r>
-      <w:r>
-        <w:t xml:space="preserve">con </w:t>
-      </w:r>
-      <w:r>
-        <w:t>PayPal</w:t>
-      </w:r>
-      <w:r>
-        <w:t xml:space="preserve"> comunicándose con el servicio y enviándole los datos para su validación</w:t>
-      </w:r>
-      <w:r>
-        <w:t xml:space="preserve">. </w:t>
+        <w:t>El sistema comprueba</w:t>
+      </w:r>
+      <w:r>
+        <w:t xml:space="preserve"> el formato y la correspondencia</w:t>
+      </w:r>
+      <w:r>
+        <w:t xml:space="preserve"> </w:t>
+      </w:r>
+      <w:r>
+        <w:t>con la BD y que todos los datos fueron introducidos.</w:t>
+      </w:r>
+      <w:r>
+        <w:t xml:space="preserve"> </w:t>
       </w:r>
     </w:p>
     <w:p>
@@ -826,10 +808,22 @@
         <w:ind w:hanging="330"/>
       </w:pPr>
       <w:r>
-        <w:t xml:space="preserve">El sistema comprueba la disponibilidad de la reserva </w:t>
-      </w:r>
-      <w:r>
-        <w:t>accediendo a la BD y viendo si el propietario del lugar asociado lo tiene disponible</w:t>
+        <w:t>El sistema comprueba los datos de pago con el banco</w:t>
+      </w:r>
+      <w:r>
+        <w:t xml:space="preserve"> (Tarjeta)</w:t>
+      </w:r>
+      <w:r>
+        <w:t xml:space="preserve"> o </w:t>
+      </w:r>
+      <w:r>
+        <w:t xml:space="preserve">con </w:t>
+      </w:r>
+      <w:r>
+        <w:t>PayPal</w:t>
+      </w:r>
+      <w:r>
+        <w:t xml:space="preserve"> comunicándose con el servicio y enviándole los datos para su validación</w:t>
       </w:r>
       <w:r>
         <w:t xml:space="preserve">. </w:t>
@@ -844,7 +838,13 @@
         <w:ind w:hanging="330"/>
       </w:pPr>
       <w:r>
-        <w:t>El usuario confirma el pago.</w:t>
+        <w:t xml:space="preserve">El sistema comprueba la disponibilidad de la reserva </w:t>
+      </w:r>
+      <w:r>
+        <w:t>accediendo a la BD y viendo si el propietario del lugar asociado lo tiene disponible</w:t>
+      </w:r>
+      <w:r>
+        <w:t xml:space="preserve">. </w:t>
       </w:r>
     </w:p>
     <w:p>
@@ -874,10 +874,10 @@
         <w:t>sistema confirma la reserva al propietario</w:t>
       </w:r>
       <w:r>
-        <w:t xml:space="preserve"> por medio del método de contacto </w:t>
-      </w:r>
-      <w:r>
-        <w:t>guardado</w:t>
+        <w:t xml:space="preserve"> por </w:t>
+      </w:r>
+      <w:r>
+        <w:t>email</w:t>
       </w:r>
       <w:r>
         <w:t>.</w:t>
@@ -895,30 +895,7 @@
         <w:ind w:hanging="330"/>
       </w:pPr>
       <w:r>
-        <w:t>El sistema muestra la pantalla de éxito de reserva</w:t>
-      </w:r>
-      <w:r>
-        <w:t xml:space="preserve"> (pantalla </w:t>
-      </w:r>
-      <w:proofErr w:type="spellStart"/>
-      <w:r>
-        <w:t>SRES_</w:t>
-      </w:r>
-      <w:r>
-        <w:t>P</w:t>
-      </w:r>
-      <w:r>
-        <w:t>Confirm</w:t>
-      </w:r>
-      <w:r>
-        <w:t>Lugar</w:t>
-      </w:r>
-      <w:proofErr w:type="spellEnd"/>
-      <w:r>
-        <w:t>)</w:t>
-      </w:r>
-      <w:r>
-        <w:t>.</w:t>
+        <w:t xml:space="preserve">El sistema confirma la reserva al usuario por email. </w:t>
       </w:r>
     </w:p>
     <w:p>
@@ -930,10 +907,489 @@
         <w:ind w:hanging="330"/>
       </w:pPr>
       <w:r>
-        <w:t xml:space="preserve">El sistema confirma la reserva al usuario por </w:t>
-      </w:r>
-      <w:r>
-        <w:t>email</w:t>
+        <w:t>El sistema muestra la pantalla de éxito de reserva</w:t>
+      </w:r>
+      <w:r>
+        <w:t xml:space="preserve"> (pantalla </w:t>
+      </w:r>
+      <w:r>
+        <w:t>SRES_</w:t>
+      </w:r>
+      <w:r>
+        <w:t>P</w:t>
+      </w:r>
+      <w:r>
+        <w:t>Confirm</w:t>
+      </w:r>
+      <w:r>
+        <w:t>Lugar</w:t>
+      </w:r>
+      <w:r>
+        <w:t>)</w:t>
+      </w:r>
+      <w:r>
+        <w:t>.</w:t>
+      </w:r>
+    </w:p>
+    <w:p>
+      <w:pPr>
+        <w:ind w:left="330" w:firstLine="0"/>
+      </w:pPr>
+    </w:p>
+    <w:p>
+      <w:pPr>
+        <w:pStyle w:val="Ttulo1"/>
+        <w:ind w:left="-5"/>
+      </w:pPr>
+      <w:r>
+        <w:t xml:space="preserve">Flujos secundarios </w:t>
+      </w:r>
+    </w:p>
+    <w:p>
+      <w:pPr>
+        <w:ind w:left="-5"/>
+      </w:pPr>
+      <w:r>
+        <w:t>4</w:t>
+      </w:r>
+      <w:r>
+        <w:t xml:space="preserve">.a  </w:t>
+      </w:r>
+    </w:p>
+    <w:p>
+      <w:pPr>
+        <w:ind w:left="718"/>
+      </w:pPr>
+      <w:r>
+        <w:t>El sistema no reconoce la ciudad tecleada</w:t>
+      </w:r>
+      <w:r>
+        <w:t xml:space="preserve"> o no hay lugares para reservar en esa ciudad</w:t>
+      </w:r>
+      <w:r>
+        <w:t xml:space="preserve">.   </w:t>
+      </w:r>
+    </w:p>
+    <w:p>
+      <w:pPr>
+        <w:ind w:left="718" w:right="3743"/>
+      </w:pPr>
+      <w:r>
+        <w:t xml:space="preserve">Se muestra una lista de alternativas similares.  Se espera nueva entrada, volviendo al paso </w:t>
+      </w:r>
+      <w:r>
+        <w:t>1</w:t>
+      </w:r>
+      <w:r>
+        <w:t xml:space="preserve">. </w:t>
+      </w:r>
+    </w:p>
+    <w:p>
+      <w:pPr>
+        <w:ind w:right="3743"/>
+      </w:pPr>
+      <w:r>
+        <w:t>5</w:t>
+      </w:r>
+      <w:r>
+        <w:t>.a</w:t>
+      </w:r>
+    </w:p>
+    <w:p>
+      <w:pPr>
+        <w:ind w:left="705" w:right="3743" w:firstLine="0"/>
+      </w:pPr>
+      <w:r>
+        <w:t xml:space="preserve">El rango de fechas </w:t>
+      </w:r>
+      <w:r>
+        <w:t>no tiene al menos un día o no son de intervalo creciente.</w:t>
+      </w:r>
+    </w:p>
+    <w:p>
+      <w:pPr>
+        <w:ind w:left="705" w:right="3743" w:firstLine="0"/>
+      </w:pPr>
+      <w:r>
+        <w:t>El sistema espera nu</w:t>
+      </w:r>
+      <w:r>
+        <w:t>eva entrada, volviendo al paso 2</w:t>
+      </w:r>
+      <w:r>
+        <w:t>.</w:t>
+      </w:r>
+    </w:p>
+    <w:p>
+      <w:pPr>
+        <w:ind w:left="-5"/>
+      </w:pPr>
+      <w:r>
+        <w:lastRenderedPageBreak/>
+        <w:t>6</w:t>
+      </w:r>
+      <w:r>
+        <w:t xml:space="preserve">.a  </w:t>
+      </w:r>
+    </w:p>
+    <w:p>
+      <w:pPr>
+        <w:ind w:left="718"/>
+      </w:pPr>
+      <w:r>
+        <w:t>No se encuentran lugares para los filtros introducidos (ciudad, fecha, intervalo de dinero)</w:t>
+      </w:r>
+    </w:p>
+    <w:p>
+      <w:pPr>
+        <w:ind w:left="-15" w:right="3993" w:firstLine="708"/>
+      </w:pPr>
+      <w:r>
+        <w:t xml:space="preserve">Se vuelve al paso </w:t>
+      </w:r>
+      <w:r>
+        <w:t>1</w:t>
+      </w:r>
+      <w:r>
+        <w:t xml:space="preserve">, </w:t>
+      </w:r>
+      <w:r>
+        <w:t>2</w:t>
+      </w:r>
+      <w:r>
+        <w:t xml:space="preserve"> o </w:t>
+      </w:r>
+      <w:r>
+        <w:t>3</w:t>
+      </w:r>
+      <w:r>
+        <w:t xml:space="preserve">. </w:t>
+      </w:r>
+    </w:p>
+    <w:p>
+      <w:pPr>
+        <w:ind w:right="3993"/>
+      </w:pPr>
+      <w:proofErr w:type="gramStart"/>
+      <w:r>
+        <w:t>6</w:t>
+      </w:r>
+      <w:r>
+        <w:t>.b</w:t>
+      </w:r>
+      <w:proofErr w:type="gramEnd"/>
+    </w:p>
+    <w:p>
+      <w:pPr>
+        <w:ind w:left="705" w:right="3993" w:firstLine="0"/>
+      </w:pPr>
+      <w:r>
+        <w:t xml:space="preserve">Se </w:t>
+      </w:r>
+      <w:r>
+        <w:t xml:space="preserve">agota el tiempo de espera en la </w:t>
+      </w:r>
+      <w:r>
+        <w:t>búsqueda</w:t>
+      </w:r>
+      <w:r>
+        <w:t xml:space="preserve"> de datos. </w:t>
+      </w:r>
+      <w:r>
+        <w:t>Se vuelve al paso 1</w:t>
+      </w:r>
+      <w:r>
+        <w:t>.</w:t>
+      </w:r>
+    </w:p>
+    <w:p>
+      <w:pPr>
+        <w:ind w:left="-5"/>
+      </w:pPr>
+      <w:r>
+        <w:t>1</w:t>
+      </w:r>
+      <w:r>
+        <w:t>5</w:t>
+      </w:r>
+      <w:r>
+        <w:t xml:space="preserve">.a  </w:t>
+      </w:r>
+    </w:p>
+    <w:p>
+      <w:pPr>
+        <w:ind w:left="718"/>
+      </w:pPr>
+      <w:r>
+        <w:t xml:space="preserve">No hay datos personales </w:t>
+      </w:r>
+      <w:r>
+        <w:t>introducidos previamente</w:t>
+      </w:r>
+      <w:r>
+        <w:t xml:space="preserve">.  </w:t>
+      </w:r>
+    </w:p>
+    <w:p>
+      <w:pPr>
+        <w:ind w:left="718"/>
+      </w:pPr>
+      <w:r>
+        <w:t xml:space="preserve">Se </w:t>
+      </w:r>
+      <w:r>
+        <w:t xml:space="preserve">avanza </w:t>
+      </w:r>
+      <w:r>
+        <w:t xml:space="preserve">al paso </w:t>
+      </w:r>
+      <w:r>
+        <w:t>1</w:t>
+      </w:r>
+      <w:r>
+        <w:t>6</w:t>
+      </w:r>
+      <w:r>
+        <w:t xml:space="preserve">. </w:t>
+      </w:r>
+    </w:p>
+    <w:p>
+      <w:r>
+        <w:t>15</w:t>
+      </w:r>
+      <w:r>
+        <w:t>.b</w:t>
+      </w:r>
+    </w:p>
+    <w:p>
+      <w:r>
+        <w:tab/>
+      </w:r>
+      <w:r>
+        <w:tab/>
+        <w:t xml:space="preserve">Se agota el tiempo de espera en la búsqueda de datos. Se avanza al paso </w:t>
+      </w:r>
+      <w:r>
+        <w:t>16</w:t>
+      </w:r>
+      <w:r>
+        <w:t>.</w:t>
+      </w:r>
+    </w:p>
+    <w:p>
+      <w:r>
+        <w:t>19</w:t>
+      </w:r>
+      <w:proofErr w:type="gramStart"/>
+      <w:r>
+        <w:t>.a</w:t>
+      </w:r>
+      <w:proofErr w:type="gramEnd"/>
+      <w:r>
+        <w:t xml:space="preserve"> </w:t>
+      </w:r>
+      <w:r>
+        <w:tab/>
+      </w:r>
+    </w:p>
+    <w:p>
+      <w:pPr>
+        <w:ind w:firstLine="698"/>
+      </w:pPr>
+      <w:r>
+        <w:t>El usuario no confirma el pago.</w:t>
+      </w:r>
+    </w:p>
+    <w:p>
+      <w:r>
+        <w:tab/>
+      </w:r>
+      <w:r>
+        <w:tab/>
+        <w:t>Se vuelve al paso 18 conservando los datos introducidos.</w:t>
+      </w:r>
+    </w:p>
+    <w:p>
+      <w:r>
+        <w:t>20</w:t>
+      </w:r>
+      <w:proofErr w:type="gramStart"/>
+      <w:r>
+        <w:t>.a</w:t>
+      </w:r>
+      <w:proofErr w:type="gramEnd"/>
+    </w:p>
+    <w:p>
+      <w:r>
+        <w:tab/>
+      </w:r>
+      <w:r>
+        <w:tab/>
+        <w:t>Algún dato no fue introducido o el formato es erróneo al tipo de dato.</w:t>
+      </w:r>
+    </w:p>
+    <w:p>
+      <w:r>
+        <w:tab/>
+      </w:r>
+      <w:r>
+        <w:tab/>
+        <w:t>Se vuelve al paso</w:t>
+      </w:r>
+      <w:r>
+        <w:t xml:space="preserve"> 1</w:t>
+      </w:r>
+      <w:r>
+        <w:t>5</w:t>
+      </w:r>
+      <w:r>
+        <w:t>, 1</w:t>
+      </w:r>
+      <w:r>
+        <w:t>6</w:t>
+      </w:r>
+      <w:r>
+        <w:t xml:space="preserve"> o </w:t>
+      </w:r>
+      <w:r>
+        <w:t>18</w:t>
+      </w:r>
+      <w:r>
+        <w:t>.</w:t>
+      </w:r>
+    </w:p>
+    <w:p>
+      <w:pPr>
+        <w:ind w:left="-5"/>
+      </w:pPr>
+      <w:r>
+        <w:t>21</w:t>
+      </w:r>
+      <w:proofErr w:type="gramStart"/>
+      <w:r>
+        <w:t>.a</w:t>
+      </w:r>
+      <w:proofErr w:type="gramEnd"/>
+      <w:r>
+        <w:t xml:space="preserve">  </w:t>
+      </w:r>
+    </w:p>
+    <w:p>
+      <w:pPr>
+        <w:ind w:left="718"/>
+      </w:pPr>
+      <w:r>
+        <w:t xml:space="preserve">El banco </w:t>
+      </w:r>
+      <w:r>
+        <w:t>o PayPal no da confirmación</w:t>
+      </w:r>
+      <w:r>
+        <w:t xml:space="preserve">.  </w:t>
+      </w:r>
+    </w:p>
+    <w:p>
+      <w:pPr>
+        <w:ind w:left="718"/>
+      </w:pPr>
+      <w:r>
+        <w:t xml:space="preserve">Se informa al usuario y se vuelve al paso </w:t>
+      </w:r>
+      <w:r>
+        <w:t>17</w:t>
+      </w:r>
+      <w:r>
+        <w:t xml:space="preserve">. </w:t>
+      </w:r>
+    </w:p>
+    <w:p>
+      <w:r>
+        <w:t>21</w:t>
+      </w:r>
+      <w:proofErr w:type="gramStart"/>
+      <w:r>
+        <w:t>.b</w:t>
+      </w:r>
+      <w:proofErr w:type="gramEnd"/>
+    </w:p>
+    <w:p>
+      <w:r>
+        <w:tab/>
+      </w:r>
+      <w:r>
+        <w:tab/>
+        <w:t>Se agota el tiempo de espera para recibir respuesta del banco</w:t>
+      </w:r>
+      <w:r>
+        <w:t xml:space="preserve"> o de PayPal</w:t>
+      </w:r>
+      <w:r>
+        <w:t>.</w:t>
+      </w:r>
+    </w:p>
+    <w:p>
+      <w:r>
+        <w:tab/>
+      </w:r>
+      <w:r>
+        <w:tab/>
+        <w:t xml:space="preserve">Se vuelve al paso </w:t>
+      </w:r>
+      <w:r>
+        <w:t>18</w:t>
+      </w:r>
+      <w:r>
+        <w:t xml:space="preserve"> conservando los datos introducidos.</w:t>
+      </w:r>
+    </w:p>
+    <w:p>
+      <w:pPr>
+        <w:ind w:left="-5"/>
+      </w:pPr>
+      <w:r>
+        <w:t>22</w:t>
+      </w:r>
+      <w:proofErr w:type="gramStart"/>
+      <w:r>
+        <w:t>.a</w:t>
+      </w:r>
+      <w:proofErr w:type="gramEnd"/>
+      <w:r>
+        <w:t xml:space="preserve">  </w:t>
+      </w:r>
+    </w:p>
+    <w:p>
+      <w:pPr>
+        <w:ind w:left="718"/>
+      </w:pPr>
+      <w:r>
+        <w:t xml:space="preserve">La </w:t>
+      </w:r>
+      <w:r>
+        <w:t>reserva ya no está disponible</w:t>
+      </w:r>
+      <w:r>
+        <w:t xml:space="preserve"> en la BD</w:t>
+      </w:r>
+      <w:r>
+        <w:t xml:space="preserve">.  </w:t>
+      </w:r>
+    </w:p>
+    <w:p>
+      <w:pPr>
+        <w:ind w:left="718"/>
+      </w:pPr>
+      <w:r>
+        <w:t xml:space="preserve">Se vuelve al paso </w:t>
+      </w:r>
+      <w:r>
+        <w:t>7</w:t>
+      </w:r>
+      <w:r>
+        <w:t xml:space="preserve">, </w:t>
+      </w:r>
+      <w:r>
+        <w:t>manteniendo los datos del usuario</w:t>
       </w:r>
       <w:r>
         <w:t xml:space="preserve">. </w:t>
@@ -944,9 +1400,6 @@
         <w:spacing w:after="0" w:line="259" w:lineRule="auto"/>
         <w:ind w:left="0" w:firstLine="0"/>
       </w:pPr>
-      <w:r>
-        <w:t xml:space="preserve"> </w:t>
-      </w:r>
     </w:p>
     <w:p>
       <w:pPr>
@@ -954,7 +1407,7 @@
         <w:ind w:left="-5"/>
       </w:pPr>
       <w:r>
-        <w:t xml:space="preserve">Flujos secundarios </w:t>
+        <w:t xml:space="preserve">Requisitos no funcionales a tener en cuenta </w:t>
       </w:r>
     </w:p>
     <w:p>
@@ -962,74 +1415,25 @@
         <w:ind w:left="-5"/>
       </w:pPr>
       <w:r>
-        <w:t>4</w:t>
-      </w:r>
-      <w:r>
-        <w:t xml:space="preserve">.a  </w:t>
-      </w:r>
-    </w:p>
-    <w:p>
-      <w:pPr>
-        <w:ind w:left="718"/>
-      </w:pPr>
-      <w:r>
-        <w:t>El sistema no reconoce la ciudad tecleada</w:t>
-      </w:r>
-      <w:r>
-        <w:t xml:space="preserve"> o no hay lugares para reservar en esa ciudad</w:t>
-      </w:r>
-      <w:r>
-        <w:t xml:space="preserve">.   </w:t>
-      </w:r>
-    </w:p>
-    <w:p>
-      <w:pPr>
-        <w:ind w:left="718" w:right="3743"/>
-      </w:pPr>
-      <w:r>
-        <w:t xml:space="preserve">Se muestra una lista de alternativas similares.  Se espera nueva entrada, volviendo al paso </w:t>
-      </w:r>
-      <w:r>
-        <w:t>1</w:t>
-      </w:r>
-      <w:r>
-        <w:t xml:space="preserve">. </w:t>
-      </w:r>
-    </w:p>
-    <w:p>
-      <w:pPr>
-        <w:ind w:right="3743"/>
-      </w:pPr>
-      <w:r>
-        <w:t>5</w:t>
-      </w:r>
-      <w:r>
-        <w:t>.a</w:t>
-      </w:r>
-    </w:p>
-    <w:p>
-      <w:pPr>
-        <w:ind w:left="705" w:right="3743" w:firstLine="0"/>
-      </w:pPr>
-      <w:r>
-        <w:t xml:space="preserve">El rango de fechas </w:t>
-      </w:r>
-      <w:r>
-        <w:t>no tiene al menos un día o no son de intervalo creciente.</w:t>
-      </w:r>
-    </w:p>
-    <w:p>
-      <w:pPr>
-        <w:ind w:left="705" w:right="3743" w:firstLine="0"/>
-      </w:pPr>
-      <w:r>
-        <w:t>El sistema espera nu</w:t>
-      </w:r>
-      <w:r>
-        <w:t>eva entrada, volviendo al paso 2</w:t>
-      </w:r>
-      <w:r>
-        <w:t>.</w:t>
+        <w:t xml:space="preserve">Entre el paso </w:t>
+      </w:r>
+      <w:r>
+        <w:t>6</w:t>
+      </w:r>
+      <w:r>
+        <w:t xml:space="preserve"> y el paso </w:t>
+      </w:r>
+      <w:r>
+        <w:t>7</w:t>
+      </w:r>
+      <w:r>
+        <w:t xml:space="preserve"> el tiempo de espera no puede ser mayor de T1 (</w:t>
+      </w:r>
+      <w:r>
+        <w:t>tiempo de búsqueda en BD</w:t>
+      </w:r>
+      <w:r>
+        <w:t xml:space="preserve">). </w:t>
       </w:r>
     </w:p>
     <w:p>
@@ -1037,447 +1441,39 @@
         <w:ind w:left="-5"/>
       </w:pPr>
       <w:r>
-        <w:lastRenderedPageBreak/>
-        <w:t>6</w:t>
-      </w:r>
-      <w:r>
-        <w:t xml:space="preserve">.a  </w:t>
-      </w:r>
-    </w:p>
-    <w:p>
-      <w:pPr>
-        <w:ind w:left="718"/>
-      </w:pPr>
-      <w:r>
-        <w:t>No se encuentran lugares para los filtros introducidos (ciudad, fecha, intervalo de dinero)</w:t>
-      </w:r>
-    </w:p>
-    <w:p>
-      <w:pPr>
-        <w:ind w:left="-15" w:right="3993" w:firstLine="708"/>
-      </w:pPr>
-      <w:r>
-        <w:t xml:space="preserve">Se vuelve al paso </w:t>
-      </w:r>
-      <w:r>
-        <w:t>1</w:t>
-      </w:r>
-      <w:r>
-        <w:t xml:space="preserve">, </w:t>
+        <w:t>Entre el paso 7</w:t>
+      </w:r>
+      <w:r>
+        <w:t xml:space="preserve"> y el paso </w:t>
+      </w:r>
+      <w:r>
+        <w:t>9</w:t>
+      </w:r>
+      <w:r>
+        <w:t xml:space="preserve"> el tiempo de espera no puede ser mayor de T2 (tiempo de decisión del usuario). </w:t>
+      </w:r>
+    </w:p>
+    <w:p>
+      <w:pPr>
+        <w:ind w:left="-15" w:firstLine="0"/>
+      </w:pPr>
+      <w:r>
+        <w:t xml:space="preserve">Entre el paso </w:t>
+      </w:r>
+      <w:r>
+        <w:t>19</w:t>
+      </w:r>
+      <w:r>
+        <w:t xml:space="preserve"> y el paso </w:t>
       </w:r>
       <w:r>
         <w:t>2</w:t>
       </w:r>
       <w:r>
-        <w:t xml:space="preserve"> o </w:t>
-      </w:r>
-      <w:r>
         <w:t>3</w:t>
-      </w:r>
-      <w:r>
-        <w:t xml:space="preserve">. </w:t>
-      </w:r>
-    </w:p>
-    <w:p>
-      <w:pPr>
-        <w:ind w:right="3993"/>
-      </w:pPr>
-    </w:p>
-    <w:p>
-      <w:pPr>
-        <w:ind w:right="3993"/>
-      </w:pPr>
-      <w:r>
-        <w:t>6</w:t>
-      </w:r>
-      <w:r>
-        <w:t>.b</w:t>
-      </w:r>
-    </w:p>
-    <w:p>
-      <w:pPr>
-        <w:ind w:left="705" w:right="3993" w:firstLine="0"/>
-      </w:pPr>
-      <w:r>
-        <w:t xml:space="preserve">Se </w:t>
-      </w:r>
-      <w:r>
-        <w:t xml:space="preserve">agota el tiempo de espera en la </w:t>
-      </w:r>
-      <w:r>
-        <w:t>búsqueda</w:t>
-      </w:r>
-      <w:r>
-        <w:t xml:space="preserve"> de datos. </w:t>
-      </w:r>
-      <w:r>
-        <w:t>Se vuelve al paso 1</w:t>
-      </w:r>
-      <w:r>
-        <w:t>.</w:t>
-      </w:r>
-    </w:p>
-    <w:p>
-      <w:pPr>
-        <w:ind w:left="-5"/>
-      </w:pPr>
-      <w:r>
-        <w:t>1</w:t>
-      </w:r>
-      <w:r>
-        <w:t>5</w:t>
-      </w:r>
-      <w:r>
-        <w:t xml:space="preserve">.a  </w:t>
-      </w:r>
-    </w:p>
-    <w:p>
-      <w:pPr>
-        <w:ind w:left="718"/>
-      </w:pPr>
-      <w:r>
-        <w:t xml:space="preserve">No hay datos personales </w:t>
-      </w:r>
-      <w:r>
-        <w:t>introducidos previamente</w:t>
-      </w:r>
-      <w:r>
-        <w:t xml:space="preserve">.  </w:t>
-      </w:r>
-    </w:p>
-    <w:p>
-      <w:pPr>
-        <w:ind w:left="718"/>
-      </w:pPr>
-      <w:r>
-        <w:t xml:space="preserve">Se </w:t>
-      </w:r>
-      <w:r>
-        <w:t xml:space="preserve">avanza </w:t>
-      </w:r>
-      <w:r>
-        <w:t xml:space="preserve">al paso </w:t>
-      </w:r>
-      <w:r>
-        <w:t>1</w:t>
-      </w:r>
-      <w:r>
-        <w:t>6</w:t>
-      </w:r>
-      <w:r>
-        <w:t xml:space="preserve">. </w:t>
-      </w:r>
-    </w:p>
-    <w:p>
-      <w:r>
-        <w:t>15</w:t>
-      </w:r>
-      <w:r>
-        <w:t>.b</w:t>
-      </w:r>
-    </w:p>
-    <w:p>
-      <w:r>
-        <w:tab/>
-      </w:r>
-      <w:r>
-        <w:tab/>
-        <w:t xml:space="preserve">Se agota el tiempo de espera en la búsqueda de datos. Se avanza al paso </w:t>
-      </w:r>
-      <w:r>
-        <w:t>16</w:t>
-      </w:r>
-      <w:r>
-        <w:t>.</w:t>
-      </w:r>
-    </w:p>
-    <w:p>
-      <w:r>
-        <w:t>19</w:t>
-      </w:r>
-      <w:r>
-        <w:t>.a</w:t>
-      </w:r>
-    </w:p>
-    <w:p>
-      <w:r>
-        <w:tab/>
-      </w:r>
-      <w:r>
-        <w:tab/>
-        <w:t>Algún dato no fue introducido o el formato es erróneo al tipo de dato.</w:t>
-      </w:r>
-    </w:p>
-    <w:p>
-      <w:r>
-        <w:tab/>
-      </w:r>
-      <w:r>
-        <w:tab/>
-        <w:t>Se vuelve al paso</w:t>
-      </w:r>
-      <w:r>
-        <w:t xml:space="preserve"> 1</w:t>
-      </w:r>
-      <w:r>
-        <w:t>5</w:t>
-      </w:r>
-      <w:r>
-        <w:t>, 1</w:t>
-      </w:r>
-      <w:r>
-        <w:t>6</w:t>
-      </w:r>
-      <w:r>
-        <w:t xml:space="preserve"> o </w:t>
-      </w:r>
-      <w:r>
-        <w:t>18</w:t>
-      </w:r>
-      <w:r>
-        <w:t>.</w:t>
-      </w:r>
-    </w:p>
-    <w:p>
-      <w:pPr>
-        <w:ind w:left="-5"/>
-      </w:pPr>
-      <w:r>
-        <w:t>20</w:t>
-      </w:r>
-      <w:r>
-        <w:t xml:space="preserve">.a  </w:t>
-      </w:r>
-    </w:p>
-    <w:p>
-      <w:pPr>
-        <w:ind w:left="718"/>
-      </w:pPr>
-      <w:r>
-        <w:t xml:space="preserve">El banco </w:t>
-      </w:r>
-      <w:r>
-        <w:t>rechaza el pago o PayPal no da confirmación</w:t>
-      </w:r>
-      <w:r>
-        <w:t xml:space="preserve">.  </w:t>
-      </w:r>
-    </w:p>
-    <w:p>
-      <w:pPr>
-        <w:ind w:left="718"/>
-      </w:pPr>
-      <w:r>
-        <w:t xml:space="preserve">Se informa al usuario y se vuelve al paso </w:t>
-      </w:r>
-      <w:r>
-        <w:t>17</w:t>
-      </w:r>
-      <w:r>
-        <w:t xml:space="preserve">. </w:t>
-      </w:r>
-    </w:p>
-    <w:p/>
-    <w:p>
-      <w:r>
-        <w:t>20</w:t>
-      </w:r>
-      <w:r>
-        <w:t>.b</w:t>
-      </w:r>
-    </w:p>
-    <w:p>
-      <w:r>
-        <w:tab/>
-      </w:r>
-      <w:r>
-        <w:tab/>
-        <w:t>Se agota el tiempo de espera para recibir respuesta del banco</w:t>
-      </w:r>
-      <w:r>
-        <w:t xml:space="preserve"> o de PayPal</w:t>
-      </w:r>
-      <w:r>
-        <w:t>.</w:t>
-      </w:r>
-    </w:p>
-    <w:p>
-      <w:r>
-        <w:tab/>
-      </w:r>
-      <w:r>
-        <w:tab/>
-        <w:t xml:space="preserve">Se vuelve al paso </w:t>
-      </w:r>
-      <w:r>
-        <w:t>18</w:t>
-      </w:r>
-      <w:r>
-        <w:t xml:space="preserve"> conservando los datos introducidos.</w:t>
-      </w:r>
-    </w:p>
-    <w:p>
-      <w:r>
-        <w:tab/>
-      </w:r>
-    </w:p>
-    <w:p>
-      <w:pPr>
-        <w:ind w:left="-5"/>
-      </w:pPr>
-      <w:r>
-        <w:t>21</w:t>
-      </w:r>
-      <w:r>
-        <w:t xml:space="preserve">.a  </w:t>
-      </w:r>
-    </w:p>
-    <w:p>
-      <w:pPr>
-        <w:ind w:left="718"/>
-      </w:pPr>
-      <w:r>
-        <w:t>El propietario informa de que la reserva ya no está disponible</w:t>
-      </w:r>
-      <w:r>
-        <w:t xml:space="preserve">.  </w:t>
-      </w:r>
-    </w:p>
-    <w:p>
-      <w:pPr>
-        <w:ind w:left="718"/>
-      </w:pPr>
-      <w:r>
-        <w:t xml:space="preserve">Se vuelve al paso </w:t>
-      </w:r>
-      <w:r>
-        <w:t>7</w:t>
-      </w:r>
-      <w:r>
-        <w:t xml:space="preserve">, </w:t>
-      </w:r>
-      <w:r>
-        <w:t>manteniendo los datos del usuario</w:t>
-      </w:r>
-      <w:r>
-        <w:t xml:space="preserve">. </w:t>
-      </w:r>
-    </w:p>
-    <w:p>
-      <w:r>
-        <w:t>22</w:t>
-      </w:r>
-      <w:proofErr w:type="gramStart"/>
-      <w:r>
-        <w:t>.a</w:t>
-      </w:r>
-      <w:proofErr w:type="gramEnd"/>
-    </w:p>
-    <w:p>
-      <w:r>
-        <w:tab/>
-      </w:r>
-      <w:r>
-        <w:tab/>
-        <w:t>El usuario no confirma el pago.</w:t>
-      </w:r>
-    </w:p>
-    <w:p>
-      <w:r>
-        <w:tab/>
-      </w:r>
-      <w:r>
-        <w:tab/>
-      </w:r>
-      <w:r>
-        <w:t>Se vuelve al paso 18 conservando los datos introducidos.</w:t>
       </w:r>
       <w:bookmarkStart w:id="0" w:name="_GoBack"/>
       <w:bookmarkEnd w:id="0"/>
-    </w:p>
-    <w:p>
-      <w:pPr>
-        <w:spacing w:after="0" w:line="259" w:lineRule="auto"/>
-        <w:ind w:left="0" w:firstLine="0"/>
-      </w:pPr>
-      <w:r>
-        <w:rPr>
-          <w:sz w:val="24"/>
-        </w:rPr>
-        <w:t xml:space="preserve"> </w:t>
-      </w:r>
-    </w:p>
-    <w:p>
-      <w:pPr>
-        <w:pStyle w:val="Ttulo1"/>
-        <w:ind w:left="-5"/>
-      </w:pPr>
-      <w:r>
-        <w:t xml:space="preserve">Requisitos no funcionales a tener en cuenta </w:t>
-      </w:r>
-    </w:p>
-    <w:p>
-      <w:pPr>
-        <w:ind w:left="-5"/>
-      </w:pPr>
-      <w:r>
-        <w:t xml:space="preserve">Entre el paso </w:t>
-      </w:r>
-      <w:r>
-        <w:t>6</w:t>
-      </w:r>
-      <w:r>
-        <w:t xml:space="preserve"> y el paso </w:t>
-      </w:r>
-      <w:r>
-        <w:t>7</w:t>
-      </w:r>
-      <w:r>
-        <w:t xml:space="preserve"> el tiempo de espera no puede ser mayor de T1 (</w:t>
-      </w:r>
-      <w:r>
-        <w:t>tiempo de búsqueda en BD</w:t>
-      </w:r>
-      <w:r>
-        <w:t xml:space="preserve">). </w:t>
-      </w:r>
-    </w:p>
-    <w:p>
-      <w:pPr>
-        <w:ind w:left="-5"/>
-      </w:pPr>
-      <w:r>
-        <w:t>Entre el paso 7</w:t>
-      </w:r>
-      <w:r>
-        <w:t xml:space="preserve"> y el paso </w:t>
-      </w:r>
-      <w:r>
-        <w:t>9</w:t>
-      </w:r>
-      <w:r>
-        <w:t xml:space="preserve"> el tiempo de espera no puede ser mayor de T2 (tiempo de decisión del usuario). </w:t>
-      </w:r>
-    </w:p>
-    <w:p>
-      <w:pPr>
-        <w:ind w:left="-15" w:firstLine="0"/>
-      </w:pPr>
-      <w:r>
-        <w:t xml:space="preserve">Entre el paso </w:t>
-      </w:r>
-      <w:r>
-        <w:t>19</w:t>
-      </w:r>
-      <w:r>
-        <w:t xml:space="preserve"> y el paso </w:t>
-      </w:r>
-      <w:r>
-        <w:t>2</w:t>
-      </w:r>
-      <w:r>
-        <w:t>4</w:t>
-      </w:r>
       <w:r>
         <w:t xml:space="preserve"> el tiempo de espera no puede ser mayor de T</w:t>
       </w:r>

</xml_diff>